<commit_message>
friend charlie pdn and png
</commit_message>
<xml_diff>
--- a/Frightening Outline.docx
+++ b/Frightening Outline.docx
@@ -13,8 +13,107 @@
       </w:r>
     </w:p>
     <w:p>
-      <w:r>
-        <w:t xml:space="preserve">You are a traveler who is on a trip to Hungary with a group of friends. It is a hot summer day and your group has been traveling on a non airconditioned bus (you booked a cheap tour to save money). You are at a Jewish Cemetery, one of the sights to see on your trip. You just did an audiobook tour of the cemetery, which you have downloaded on your phone, but it’s all in Hungarian (this part of the cutscene should probably show the audiobook and its pages to highlight that it is important), which you didn’t realize before you bought it. When the group is done exploring, everyone gets back on the bus, but you have to go to the bathroom (you were chugging water on the hot, stuffy bus, and the empty water bottle is in your inventory by default, to be used to solve the water element puzzle). One of your friends says “Oh yeah, I think I saw one in the cemetery, go to the bathroom and we’ll wait for you. But hurry up, Charlie isn’t feeling well. He always gets sick when he smokes too much, and I tried taking away his lighter (puzzle hint) earlier today, but he still got sick. He always carries medicine with him just in case (hint for puzzle) and he took some, but we don’t want to make him wait long.” In a sarcastically joking voice, “And be careful… It’s getting late and this place might be HAUNTED! </w:t>
+      <w:bookmarkStart w:id="0" w:name="_GoBack"/>
+      <w:r>
+        <w:t xml:space="preserve">You are a traveler who is on a trip to Hungary with a group of friends. It is a hot summer day and your group has been on a non airconditioned bus </w:t>
+      </w:r>
+      <w:r>
+        <w:t xml:space="preserve">all day. </w:t>
+      </w:r>
+      <w:proofErr w:type="gramStart"/>
+      <w:r>
+        <w:t>Of course</w:t>
+      </w:r>
+      <w:proofErr w:type="gramEnd"/>
+      <w:r>
+        <w:t xml:space="preserve"> the bus isn’t air conditioned..</w:t>
+      </w:r>
+      <w:r>
+        <w:t>.</w:t>
+      </w:r>
+      <w:r>
+        <w:t xml:space="preserve"> That’s what you get for trying to do things on the cheap.</w:t>
+      </w:r>
+      <w:r>
+        <w:t xml:space="preserve"> You are </w:t>
+      </w:r>
+      <w:r>
+        <w:t xml:space="preserve">on </w:t>
+      </w:r>
+      <w:proofErr w:type="spellStart"/>
+      <w:r>
+        <w:t>Salgotarjani</w:t>
+      </w:r>
+      <w:proofErr w:type="spellEnd"/>
+      <w:r>
+        <w:t xml:space="preserve"> Street, which is known for </w:t>
+      </w:r>
+      <w:proofErr w:type="gramStart"/>
+      <w:r>
+        <w:t xml:space="preserve">its </w:t>
+      </w:r>
+      <w:r>
+        <w:rPr>
+          <w:rFonts w:ascii="Arial" w:hAnsi="Arial" w:cs="Arial"/>
+          <w:b/>
+          <w:bCs/>
+          <w:color w:val="000A12"/>
+          <w:sz w:val="48"/>
+          <w:szCs w:val="48"/>
+          <w:shd w:val="clear" w:color="auto" w:fill="FFFFFF"/>
+        </w:rPr>
+        <w:t xml:space="preserve"> </w:t>
+      </w:r>
+      <w:r>
+        <w:t>Jewish</w:t>
+      </w:r>
+      <w:proofErr w:type="gramEnd"/>
+      <w:r>
+        <w:t xml:space="preserve"> Cemetery. You just did an audiobook tour of the cemetery, which you have downloaded on your phone, but it’s all in Hungarian, which you didn’t realize before you bought it. When the group is done exploring, everyone gets back on the bus, but you </w:t>
+      </w:r>
+      <w:proofErr w:type="gramStart"/>
+      <w:r>
+        <w:t>have to</w:t>
+      </w:r>
+      <w:proofErr w:type="gramEnd"/>
+      <w:r>
+        <w:t xml:space="preserve"> go to the bathroom </w:t>
+      </w:r>
+      <w:r>
+        <w:t xml:space="preserve">because </w:t>
+      </w:r>
+      <w:r>
+        <w:t xml:space="preserve">you were chugging water on the hot, stuffy bus. One of your friends says “Oh yeah, I think I saw </w:t>
+      </w:r>
+      <w:r>
+        <w:t>a bathroom</w:t>
+      </w:r>
+      <w:r>
+        <w:t xml:space="preserve"> in the cemetery, we’ll wait for you. But hurry up, Charlie isn’t feeling well. He always gets sick when he smokes too much, and I tried taking away his lighter earlier today, but he still got sick. He </w:t>
+      </w:r>
+      <w:r>
+        <w:t>has</w:t>
+      </w:r>
+      <w:r>
+        <w:t xml:space="preserve"> medicine with him just in case</w:t>
+      </w:r>
+      <w:r>
+        <w:t xml:space="preserve"> this happens</w:t>
+      </w:r>
+      <w:r>
+        <w:t xml:space="preserve">, but </w:t>
+      </w:r>
+      <w:r>
+        <w:t>apparently it’s not working for him today</w:t>
+      </w:r>
+      <w:r>
+        <w:t xml:space="preserve">.” </w:t>
+      </w:r>
+      <w:r>
+        <w:t>Your friend then continues i</w:t>
+      </w:r>
+      <w:r>
+        <w:t xml:space="preserve">n a sarcastically joking voice, “And be careful… It’s getting late and this place might be HAUNTED! </w:t>
       </w:r>
       <w:proofErr w:type="spellStart"/>
       <w:r>
@@ -22,7 +121,25 @@
       </w:r>
       <w:proofErr w:type="spellEnd"/>
       <w:r>
-        <w:t>.” You respond, “Yeah, OKAAAAYYY.”</w:t>
+        <w:t>.” You respond</w:t>
+      </w:r>
+      <w:r>
+        <w:t xml:space="preserve"> dismissively</w:t>
+      </w:r>
+      <w:r>
+        <w:t>, “Yeah, OKAAAAYYY.”</w:t>
+      </w:r>
+    </w:p>
+    <w:bookmarkEnd w:id="0"/>
+    <w:p>
+      <w:r>
+        <w:t>(this part of the cutscene should probably show the audiobook and its pages to highlight that it is important</w:t>
+      </w:r>
+      <w:r>
+        <w:t xml:space="preserve"> – audio book pics) </w:t>
+      </w:r>
+      <w:r>
+        <w:t>and the empty water bottle is in your inventory by default, to be used to solve the water element puzzle)</w:t>
       </w:r>
     </w:p>
     <w:p>
@@ -126,7 +243,11 @@
       </w:r>
       <w:proofErr w:type="gramEnd"/>
       <w:r>
-        <w:t xml:space="preserve"> The player needs to go back to their friends to ask them if they know the word for bathroom. *If the timer runs out, the friends will “Hey, did you go to the bathroom yet? We’re ready to leave</w:t>
+        <w:t xml:space="preserve"> The player needs to go back to their friends to ask them if they know the word for bathroom. *If the timer runs out, </w:t>
+      </w:r>
+      <w:r>
+        <w:lastRenderedPageBreak/>
+        <w:t>the friends will “Hey, did you go to the bathroom yet? We’re ready to leave</w:t>
       </w:r>
       <w:proofErr w:type="gramStart"/>
       <w:r>
@@ -134,11 +255,7 @@
       </w:r>
       <w:proofErr w:type="gramEnd"/>
       <w:r>
-        <w:t xml:space="preserve"> When the player </w:t>
-      </w:r>
-      <w:r>
-        <w:lastRenderedPageBreak/>
-        <w:t xml:space="preserve">interacts with their friends, they ask “Hey, do you guys know the word for bathroom? The groundskeeper doesn’t know any English.” The friends respond, “We don’t know much Hungarian, but you’re in luck with this one, it’s </w:t>
+        <w:t xml:space="preserve"> When the player interacts with their friends, they ask “Hey, do you guys know the word for bathroom? The groundskeeper doesn’t know any English.” The friends respond, “We don’t know much Hungarian, but you’re in luck with this one, it’s </w:t>
       </w:r>
       <w:proofErr w:type="spellStart"/>
       <w:r>
@@ -909,10 +1026,7 @@
       </w:r>
     </w:p>
     <w:p/>
-    <w:p>
-      <w:bookmarkStart w:id="0" w:name="_GoBack"/>
-      <w:bookmarkEnd w:id="0"/>
-    </w:p>
+    <w:p/>
     <w:sectPr>
       <w:pgSz w:w="12240" w:h="15840"/>
       <w:pgMar w:top="1440" w:right="1440" w:bottom="1440" w:left="1440" w:header="720" w:footer="720" w:gutter="0"/>
@@ -1143,6 +1257,7 @@
     <w:lsdException w:name="HTML Sample" w:semiHidden="1" w:unhideWhenUsed="1"/>
     <w:lsdException w:name="HTML Typewriter" w:semiHidden="1" w:unhideWhenUsed="1"/>
     <w:lsdException w:name="HTML Variable" w:semiHidden="1" w:unhideWhenUsed="1"/>
+    <w:lsdException w:name="Normal Table" w:semiHidden="1" w:unhideWhenUsed="1"/>
     <w:lsdException w:name="annotation subject" w:semiHidden="1" w:unhideWhenUsed="1"/>
     <w:lsdException w:name="No List" w:semiHidden="1" w:unhideWhenUsed="1"/>
     <w:lsdException w:name="Outline List 1" w:semiHidden="1" w:unhideWhenUsed="1"/>
@@ -1189,8 +1304,10 @@
     <w:lsdException w:name="Table Subtle 2" w:semiHidden="1" w:unhideWhenUsed="1"/>
     <w:lsdException w:name="Table Web 1" w:semiHidden="1" w:unhideWhenUsed="1"/>
     <w:lsdException w:name="Table Web 2" w:semiHidden="1" w:unhideWhenUsed="1"/>
+    <w:lsdException w:name="Table Web 3" w:semiHidden="1" w:unhideWhenUsed="1"/>
     <w:lsdException w:name="Balloon Text" w:semiHidden="1" w:unhideWhenUsed="1"/>
     <w:lsdException w:name="Table Grid" w:uiPriority="39"/>
+    <w:lsdException w:name="Table Theme" w:semiHidden="1" w:unhideWhenUsed="1"/>
     <w:lsdException w:name="Placeholder Text" w:semiHidden="1"/>
     <w:lsdException w:name="No Spacing" w:uiPriority="1" w:qFormat="1"/>
     <w:lsdException w:name="Light Shading" w:uiPriority="60"/>

</xml_diff>